<commit_message>
Edit precondition in US-001, US-004, US-005. Add US-006, US-007, US-008.
</commit_message>
<xml_diff>
--- a/Project/Use Case Description/US-001 Request Order.docx
+++ b/Project/Use Case Description/US-001 Request Order.docx
@@ -563,7 +563,17 @@
                 <w:sz w:val="24"/>
                 <w:szCs w:val="24"/>
               </w:rPr>
-              <w:t>Cashier mush to logged in the system.</w:t>
+              <w:t>User</w:t>
+            </w:r>
+            <w:bookmarkStart w:id="0" w:name="_GoBack"/>
+            <w:bookmarkEnd w:id="0"/>
+            <w:r>
+              <w:rPr>
+                <w:rFonts w:asciiTheme="majorHAnsi" w:hAnsiTheme="majorHAnsi" w:cstheme="majorHAnsi"/>
+                <w:sz w:val="24"/>
+                <w:szCs w:val="24"/>
+              </w:rPr>
+              <w:t xml:space="preserve"> mush to logged in the system.</w:t>
             </w:r>
           </w:p>
         </w:tc>
@@ -709,6 +719,7 @@
                 <w:szCs w:val="24"/>
               </w:rPr>
             </w:pPr>
+            <w:proofErr w:type="spellStart"/>
             <w:r>
               <w:rPr>
                 <w:rFonts w:asciiTheme="majorHAnsi" w:hAnsiTheme="majorHAnsi" w:cstheme="majorHAnsi"/>
@@ -717,6 +728,7 @@
               </w:rPr>
               <w:t>productId</w:t>
             </w:r>
+            <w:proofErr w:type="spellEnd"/>
           </w:p>
         </w:tc>
         <w:tc>
@@ -1043,8 +1055,6 @@
               </w:rPr>
               <w:t>User click add order.</w:t>
             </w:r>
-            <w:bookmarkStart w:id="0" w:name="_GoBack"/>
-            <w:bookmarkEnd w:id="0"/>
           </w:p>
           <w:p>
             <w:pPr>

</xml_diff>